<commit_message>
Subida de evidencias grupales
evidencias grupales corregidas
</commit_message>
<xml_diff>
--- a/Fase 1/Evidencias grupales/1.5_GRUPO5_GUIAESTUDIANTE_FASE1.docx
+++ b/Fase 1/Evidencias grupales/1.5_GRUPO5_GUIAESTUDIANTE_FASE1.docx
@@ -2304,126 +2304,113 @@
           </w:p>
           <w:p>
             <w:pPr>
+              <w:widowControl w:val="0"/>
               <w:numPr>
                 <w:ilvl w:val="0"/>
                 <w:numId w:val="5"/>
               </w:numPr>
-              <w:spacing w:after="0" w:line="276" w:lineRule="auto"/>
+              <w:spacing w:after="0" w:line="390.85704" w:lineRule="auto"/>
               <w:ind w:left="720" w:hanging="360"/>
             </w:pPr>
             <w:r>
               <w:rPr>
-                <w:rtl w:val="0"/>
-              </w:rPr>
-              <w:t xml:space="preserve">Analizar las debilidades y limitaciones del actual proceso de inventario manual utilizado en Tarragona.</w:t>
-            </w:r>
-          </w:p>
-          <w:p>
-            <w:pPr>
-              <w:spacing w:after="0" w:line="276" w:lineRule="auto"/>
-              <w:rPr/>
-            </w:pPr>
-            <w:r>
-              <w:rPr>
-                <w:rtl w:val="0"/>
-              </w:rPr>
-            </w:r>
-          </w:p>
-          <w:p>
-            <w:pPr>
+                <w:rFonts w:ascii="Roboto" w:cs="Roboto" w:eastAsia="Roboto" w:hAnsi="Roboto"/>
+                <w:color w:val="3c3939"/>
+                <w:sz w:val="22.6564"/>
+                <w:szCs w:val="22.6564"/>
+                <w:rtl w:val="0"/>
+              </w:rPr>
+              <w:t xml:space="preserve">Optimizar el tiempo de los asistentes en la gestión de inventario.</w:t>
+            </w:r>
+            <w:r>
+              <w:rPr>
+                <w:rtl w:val="0"/>
+              </w:rPr>
+            </w:r>
+          </w:p>
+          <w:p>
+            <w:pPr>
+              <w:widowControl w:val="0"/>
               <w:numPr>
                 <w:ilvl w:val="0"/>
                 <w:numId w:val="5"/>
               </w:numPr>
-              <w:spacing w:after="0" w:line="276" w:lineRule="auto"/>
+              <w:spacing w:after="0" w:line="390.85704" w:lineRule="auto"/>
               <w:ind w:left="720" w:hanging="360"/>
             </w:pPr>
             <w:r>
               <w:rPr>
-                <w:rtl w:val="0"/>
-              </w:rPr>
-              <w:t xml:space="preserve">Diseñar un sistema digital intuitivo y adaptado a las necesidades del local que facilite el registro y control de insumos.</w:t>
-            </w:r>
-          </w:p>
-          <w:p>
-            <w:pPr>
-              <w:spacing w:after="0" w:line="276" w:lineRule="auto"/>
-              <w:rPr/>
-            </w:pPr>
-            <w:r>
-              <w:rPr>
-                <w:rtl w:val="0"/>
-              </w:rPr>
-            </w:r>
-          </w:p>
-          <w:p>
-            <w:pPr>
+                <w:rFonts w:ascii="Arial" w:cs="Arial" w:eastAsia="Arial" w:hAnsi="Arial"/>
+                <w:sz w:val="22.6564"/>
+                <w:szCs w:val="22.6564"/>
+                <w:rtl w:val="0"/>
+              </w:rPr>
+              <w:t xml:space="preserve">Mejorar la gestión de productos en el local.</w:t>
+            </w:r>
+          </w:p>
+          <w:p>
+            <w:pPr>
+              <w:widowControl w:val="0"/>
               <w:numPr>
                 <w:ilvl w:val="0"/>
                 <w:numId w:val="5"/>
               </w:numPr>
-              <w:spacing w:after="0" w:line="276" w:lineRule="auto"/>
+              <w:spacing w:after="0" w:line="390.85704" w:lineRule="auto"/>
               <w:ind w:left="720" w:hanging="360"/>
             </w:pPr>
             <w:r>
               <w:rPr>
-                <w:rtl w:val="0"/>
-              </w:rPr>
-              <w:t xml:space="preserve">Implementar la digitalización del inventario mediante el uso de software o aplicación que permita automatizar los registros y reducir errores.</w:t>
-            </w:r>
-          </w:p>
-          <w:p>
-            <w:pPr>
-              <w:spacing w:after="0" w:line="276" w:lineRule="auto"/>
-              <w:rPr/>
-            </w:pPr>
-            <w:r>
-              <w:rPr>
-                <w:rtl w:val="0"/>
-              </w:rPr>
-            </w:r>
-          </w:p>
-          <w:p>
-            <w:pPr>
+                <w:rFonts w:ascii="Arial" w:cs="Arial" w:eastAsia="Arial" w:hAnsi="Arial"/>
+                <w:sz w:val="22.6564"/>
+                <w:szCs w:val="22.6564"/>
+                <w:rtl w:val="0"/>
+              </w:rPr>
+              <w:t xml:space="preserve">Fortalecer la auditoría del inventario.</w:t>
+            </w:r>
+          </w:p>
+          <w:p>
+            <w:pPr>
+              <w:widowControl w:val="0"/>
               <w:numPr>
                 <w:ilvl w:val="0"/>
                 <w:numId w:val="5"/>
               </w:numPr>
-              <w:spacing w:after="0" w:line="276" w:lineRule="auto"/>
+              <w:spacing w:after="0" w:line="390.85704" w:lineRule="auto"/>
               <w:ind w:left="720" w:hanging="360"/>
             </w:pPr>
             <w:r>
               <w:rPr>
-                <w:rtl w:val="0"/>
-              </w:rPr>
-              <w:t xml:space="preserve">Capacitar al personal en el uso de la herramienta digital para asegurar una correcta adopción y optimización del proceso.</w:t>
-            </w:r>
-          </w:p>
-          <w:p>
-            <w:pPr>
-              <w:spacing w:after="0" w:line="276" w:lineRule="auto"/>
-              <w:rPr/>
-            </w:pPr>
-            <w:r>
-              <w:rPr>
-                <w:rtl w:val="0"/>
-              </w:rPr>
-            </w:r>
-          </w:p>
-          <w:p>
-            <w:pPr>
+                <w:rFonts w:ascii="Arial" w:cs="Arial" w:eastAsia="Arial" w:hAnsi="Arial"/>
+                <w:sz w:val="22.6564"/>
+                <w:szCs w:val="22.6564"/>
+                <w:rtl w:val="0"/>
+              </w:rPr>
+              <w:t xml:space="preserve">La digitalización reemplaza el método manual en papel, reduciendo errores de escritura y garantizando un control más preciso del inventario.</w:t>
+            </w:r>
+          </w:p>
+          <w:p>
+            <w:pPr>
+              <w:widowControl w:val="0"/>
               <w:numPr>
                 <w:ilvl w:val="0"/>
                 <w:numId w:val="5"/>
               </w:numPr>
-              <w:spacing w:after="0" w:line="276" w:lineRule="auto"/>
+              <w:spacing w:after="0" w:line="390.85704" w:lineRule="auto"/>
               <w:ind w:left="720" w:hanging="360"/>
             </w:pPr>
             <w:r>
               <w:rPr>
-                <w:rtl w:val="0"/>
-              </w:rPr>
-              <w:t xml:space="preserve">Evaluar los resultados de la digitalización en términos de eficiencia, reducción de inconsistencias y mejora en la toma de decisiones.</w:t>
+                <w:rFonts w:ascii="Arial" w:cs="Arial" w:eastAsia="Arial" w:hAnsi="Arial"/>
+                <w:sz w:val="22.6564"/>
+                <w:szCs w:val="22.6564"/>
+                <w:rtl w:val="0"/>
+              </w:rPr>
+              <w:t xml:space="preserve">Disponibilidad y mejor visualización del inventario.</w:t>
+            </w:r>
+            <w:r>
+              <w:rPr>
+                <w:rtl w:val="0"/>
+              </w:rPr>
             </w:r>
           </w:p>
           <w:p>

</xml_diff>